<commit_message>
"Removed extract_images.py file, updated launch.json, and modified three .docx files."
</commit_message>
<xml_diff>
--- a/src/docx/smartv6_without_images.docx
+++ b/src/docx/smartv6_without_images.docx
@@ -275,7 +275,7 @@
     </w:p>
     <w:p>
       <w:r>
-        <w:t>A imagem exibe a interface da Google Play Store em um dispositivo móvel, focando na seção "Para você". Na parte superior, há recomendações de jogos baseadas na atividade recente do usuário, incluindo títulos como "Blood Strike", "Roblox" e "Tile Club". Abaixo, estão listadas sugestões patrocinadas, como "Paciência", "Coin Master" e "Bubble Pop! Cannon Shooter", com informações sobre categorias, classificações e tamanhos dos aplicativos. Na parte inferior, ícones de navegação como "Jogos", "Apps", "Livros" e uma opção de "Pesquisar" são visíveis.</w:t>
+        <w:t>A imagem mostra a interface do Google Play em um dispositivo móvel, destacando a seção "Para você". Nela, são apresentados vários jogos com suas respectivas avaliações em estrelas e informações de tamanho. Os jogos incluem "Blood Strike", "Roblox" e "Tile Club", entre outros. Também há uma seção chamada "Patrocinados" com sugestões de jogos como "Paciência - Jogo de Solitário" e "Coin Master". Na parte inferior, há ícones de navegação para acessar jogos, aplicativos, livros e a barra de pesquisa.</w:t>
       </w:r>
     </w:p>
     <w:p>
@@ -314,7 +314,7 @@
     </w:p>
     <w:p>
       <w:r>
-        <w:t>A imagem mostra a tela de busca de um aplicativo em um dispositivo móvel. No topo da tela, está a barra de pesquisa com o termo "smart sales force". Abaixo, aparecem diversos aplicativos patrocinados, incluindo o "Smart Força de Vendas" da Arpa Sistemas, que possui uma classificação de 4,3 estrelas e 14 MB de tamanho, além de várias avaliações. Também são listados outros aplicativos relacionados, como "Salesforce", "App Sales Force +" e "Meta Sales Force", junto com suas respectivas classificações e tamanhos.</w:t>
+        <w:t>A imagem mostra uma tela de busca em um aplicativo de loja, onde o termo "smart sales force" está sendo pesquisado. Na seção de resultados, aparecem várias aplicações relacionadas, incluindo "Smart Força de Vendas" da Arpa Sistemas, que possui uma avaliação de 4,3 estrelas com mais de mil downloads. Outros aplicativos, como Salesforce e App Sales Force+, também estão listados, com suas respectivas notas e informações de tamanho. A interface é a de um dispositivo móvel com ícones de navegação na parte inferior.</w:t>
       </w:r>
     </w:p>
     <w:p>
@@ -356,7 +356,7 @@
     <w:p/>
     <w:p>
       <w:r>
-        <w:t>A imagem mostra a tela de instalação do aplicativo "Smart Força de Vendas" na loja de aplicativos. O aplicativo tem uma classificação de 4,2 estrelas com 12 avaliações e ocupa 14 MB de espaço. Apresenta várias capturas de tela do aplicativo em uso, destacando suas funcionalidades. A seção abaixo fornece informações sobre o aplicativo, uma descrição que indica que "Smart Vendas" foi renomeado para "Smart Força de Vendas", e opções de navegação na parte inferior da tela, incluindo categorias como Jogos, Apps, e Livros.</w:t>
+        <w:t>A imagem mostra a tela de download do aplicativo "Smart Força de Vendas" na Google Play Store. O aplicativo tem uma classificação de 4,2 estrelas, com 12 avaliações e um tamanho de 14 MB. Há botões para instalar o aplicativo e informações sobre o que ele oferece, além de uma breve descrição de que "Smart Vendas agora é Smart Força de Vendas". Na parte inferior da tela, há ícones para diferentes categorias, como Jogos, Apps, e Livros.</w:t>
       </w:r>
     </w:p>
     <w:p>
@@ -374,7 +374,7 @@
     <w:p/>
     <w:p>
       <w:r>
-        <w:t>A imagem mostra a tela de instalação do aplicativo "Smart Força de Vendas", que está sendo baixado em um dispositivo móvel. Na parte superior, há detalhes sobre a instalação, como "Instalando..." e a verificação do Play Protect. Abaixo, são apresentadas sugestões de outros aplicativos patrocinados, como "Nomad: Conta em Dólar e Cartão" e "Estoque, Vendas, Pdv, Finanças". A parte inferior da tela exibe as opções de navegação, incluindo "Jogos", "Apps", "Pesquisar" e "Livros".</w:t>
+        <w:t>A imagem mostra uma tela de um dispositivo móvel com a interface da Play Store, onde o aplicativo "Smart Força de Vendas" está em processo de instalação. Acima, aparecem opções para cancelar ou abrir o aplicativo. Abaixo, há sugestões de outros aplicativos patrocinados, como "Nomad", "Livelo" e "Estoques, Vendas, Pdv, Finanças". Também há uma seção chamada "Mais apps para você testar" com ícones de outros aplicativos. A parte inferior da tela exibe opções de navegação como Jogos, Apps, e Livros.</w:t>
       </w:r>
     </w:p>
     <w:p>

</xml_diff>

<commit_message>
muitos testes mas continuar_conversar ok retornando ref do gpt
</commit_message>
<xml_diff>
--- a/src/docx/smartv6_without_images.docx
+++ b/src/docx/smartv6_without_images.docx
@@ -275,7 +275,7 @@
     </w:p>
     <w:p>
       <w:r>
-        <w:t>A imagem apresenta a tela inicial da Google Play Store, mostrando uma seção personalizada chamada "Para você". Ela lista sugestões de jogos baseadas na atividade recente do usuário, incluindo títulos como "Blood Strike", "Roblox" e "Tile Club". Abaixo, há uma seção de jogos patrocinados, com sugestões como "Paciência - Jogo de Solitário", "Coin Master" e "Bubble Pop! Cannon Shooter". A parte inferior da tela exibe ícones para navegar entre Jogos, Apps e Livros, com uma barra de pesquisa destacada em vermelho.</w:t>
+        <w:t>A imagem mostra a interface da Google Play Store, na seção "Para você". No topo, estão destacados jogos como "Blood Strike", "Roblox" e "Tile Club". Abaixo, há uma lista de sugestões de jogos patrocinados, incluindo "Paciência", "Coin Master" e "Bubble Pop! Cannon Shooter", cada um acompanhado de informações de classificação e tamanho. Na parte inferior da tela, há ícones para navegar entre seções, incluindo "Jogos", "Apps", "Livros" e uma opção de "Pesquisar" destacada em vermelho. image_rId8.png</w:t>
       </w:r>
     </w:p>
     <w:p>
@@ -314,7 +314,7 @@
     </w:p>
     <w:p>
       <w:r>
-        <w:t>A imagem mostra uma tela de pesquisa em um aplicativo de loja digital, onde o usuário procura por "smart sales force". Na parte superior, aparecem os resultados patrocinados relacionados a essa busca. O destaque é para o aplicativo "Smart Força de Vendas" da Arpa Sistemas, que possui uma avaliação de 4,3 estrelas, ocupa 14 MB de espaço e tem mais de mil downloads. Outros aplicativos relacionados, como Salesforce e App Sales Force, também estão listados abaixo.</w:t>
+        <w:t>A imagem mostra uma tela de pesquisa na loja de aplicativos, onde o termo "smart sales force" está sendo utilizado. Os resultados incluem vários aplicativos, com destaque para "Smart Força de Vendas" da Arpa Sistemas, que possui uma classificação de 4,3 estrelas e 14 MB de tamanho, além de mais de mil downloads. Outros aplicativos listados incluem Salesforce, App Sales Force +, e Meta Sales Force, com diferentes classificações e tamanhos. A interface apresenta também um botão de instalação para os aplicativos. image_rId9.png</w:t>
       </w:r>
     </w:p>
     <w:p>
@@ -356,7 +356,7 @@
     <w:p/>
     <w:p>
       <w:r>
-        <w:t>A imagem apresenta a página de download do aplicativo "Smart Força de Vendas" na Google Play Store. O aplicativo, desenvolvido pela Arpa Sistemas, possui uma classificação de 4,2 estrelas, com 12 avaliações e um tamanho de 14 MB. A interface exibe capturas de tela do aplicativo em uso, mostrando diferentes funcionalidades e opções. Há uma seção informativa sobre o aplicativo, destacando que "Smart Vendas" agora é chamado de "Smart Força de Vendas", e um botão para instalá-lo. Na parte inferior da tela, há ícones que permitem acessar jogos, outros aplicativos, e livros, além de uma opção de pesquisa.</w:t>
+        <w:t>A imagem apresenta a interface do aplicativo "Smart Força de Vendas", desenvolvido pela Arpa Sistemas. Na parte superior, está o nome do aplicativo junto com a sua classificação de 4,2 estrelas, o número de avaliações (12) e o tamanho do aplicativo (14 MB). Abaixo, há uma chamada para ação para instalar o aplicativo. A imagem exibe também várias capturas de tela do aplicativo, mostrando suas funcionalidades. Há seções como "Sobre este app" e "Segurança dos dados" também apresentadas na parte inferior. Além disso, são visualizados ícones representando diferentes categorias como jogos, apps, e livros. image_rId10.png</w:t>
       </w:r>
     </w:p>
     <w:p>
@@ -374,7 +374,7 @@
     <w:p/>
     <w:p>
       <w:r>
-        <w:t>A imagem mostra a tela de instalação do aplicativo "Smart Força de Vendas" em um dispositivo móvel. Na parte superior, há uma barra de status com o horário e a qualidade do sinal. Abaixo, são apresentadas sugestões de aplicativos patrocinados, como "Nomad: Conta em Dólar e Cartão", "Livelo: juntar e trocar pontos" e "Estoque, Vendas, PDV, Finanças". Na parte inferior, há uma seção com mais aplicativos para testar, incluindo "PictureThis", "Arquivos do Google" e "CamScanner". A interface é simples, com ícones coloridos representando cada aplicativo.</w:t>
+        <w:t>A imagem exibe a tela de instalação do aplicativo "Smart Força de Vendas" em um dispositivo móvel. Acima, há um botão para cancelar ou abrir o aplicativo, além de um aviso indicando que ele é verificado pelo Play Protect. Abaixo, são apresentadas sugestões de aplicativos patrocinados, como "Nomad: Conta em Dólar e Cartão", "Livelo: juntar e trocar pontos" e "Estoque, Vendas, Pdv, Finanças", juntamente com mais opções de aplicativos para testar, incluindo "PictureThis Identificador Planta" e "CamScanner". A parte inferior da tela contém ícones de acesso a jogos, aplicativos, e livros. image_rId11.png</w:t>
       </w:r>
     </w:p>
     <w:p>

</xml_diff>